<commit_message>
Video Lectures 6-4 - 6.7
Added Video Lectures 6-4 - 6.7
</commit_message>
<xml_diff>
--- a/Homework Problems/Chapter6_Problems.docx
+++ b/Homework Problems/Chapter6_Problems.docx
@@ -1,6 +1,6 @@
 
 <file path=word/document.xml><?xml version="1.0" encoding="utf-8"?>
-<w:document xmlns:wpc="http://schemas.microsoft.com/office/word/2010/wordprocessingCanvas" xmlns:cx="http://schemas.microsoft.com/office/drawing/2014/chartex" xmlns:cx1="http://schemas.microsoft.com/office/drawing/2015/9/8/chartex" xmlns:mc="http://schemas.openxmlformats.org/markup-compatibility/2006" xmlns:o="urn:schemas-microsoft-com:office:office" xmlns:r="http://schemas.openxmlformats.org/officeDocument/2006/relationships" xmlns:m="http://schemas.openxmlformats.org/officeDocument/2006/math" xmlns:v="urn:schemas-microsoft-com:vml" xmlns:wp14="http://schemas.microsoft.com/office/word/2010/wordprocessingDrawing" xmlns:wp="http://schemas.openxmlformats.org/drawingml/2006/wordprocessingDrawing" xmlns:w10="urn:schemas-microsoft-com:office:word" xmlns:w="http://schemas.openxmlformats.org/wordprocessingml/2006/main" xmlns:w14="http://schemas.microsoft.com/office/word/2010/wordml" xmlns:w15="http://schemas.microsoft.com/office/word/2012/wordml" xmlns:w16se="http://schemas.microsoft.com/office/word/2015/wordml/symex" xmlns:wpg="http://schemas.microsoft.com/office/word/2010/wordprocessingGroup" xmlns:wpi="http://schemas.microsoft.com/office/word/2010/wordprocessingInk" xmlns:wne="http://schemas.microsoft.com/office/word/2006/wordml" xmlns:wps="http://schemas.microsoft.com/office/word/2010/wordprocessingShape" mc:Ignorable="w14 w15 w16se wp14">
+<w:document xmlns:wpc="http://schemas.microsoft.com/office/word/2010/wordprocessingCanvas" xmlns:cx="http://schemas.microsoft.com/office/drawing/2014/chartex" xmlns:cx1="http://schemas.microsoft.com/office/drawing/2015/9/8/chartex" xmlns:cx2="http://schemas.microsoft.com/office/drawing/2015/10/21/chartex" xmlns:cx3="http://schemas.microsoft.com/office/drawing/2016/5/9/chartex" xmlns:cx4="http://schemas.microsoft.com/office/drawing/2016/5/10/chartex" xmlns:cx5="http://schemas.microsoft.com/office/drawing/2016/5/11/chartex" xmlns:cx6="http://schemas.microsoft.com/office/drawing/2016/5/12/chartex" xmlns:cx7="http://schemas.microsoft.com/office/drawing/2016/5/13/chartex" xmlns:cx8="http://schemas.microsoft.com/office/drawing/2016/5/14/chartex" xmlns:mc="http://schemas.openxmlformats.org/markup-compatibility/2006" xmlns:aink="http://schemas.microsoft.com/office/drawing/2016/ink" xmlns:am3d="http://schemas.microsoft.com/office/drawing/2017/model3d" xmlns:o="urn:schemas-microsoft-com:office:office" xmlns:r="http://schemas.openxmlformats.org/officeDocument/2006/relationships" xmlns:m="http://schemas.openxmlformats.org/officeDocument/2006/math" xmlns:v="urn:schemas-microsoft-com:vml" xmlns:wp14="http://schemas.microsoft.com/office/word/2010/wordprocessingDrawing" xmlns:wp="http://schemas.openxmlformats.org/drawingml/2006/wordprocessingDrawing" xmlns:w10="urn:schemas-microsoft-com:office:word" xmlns:w="http://schemas.openxmlformats.org/wordprocessingml/2006/main" xmlns:w14="http://schemas.microsoft.com/office/word/2010/wordml" xmlns:w15="http://schemas.microsoft.com/office/word/2012/wordml" xmlns:w16cid="http://schemas.microsoft.com/office/word/2016/wordml/cid" xmlns:w16se="http://schemas.microsoft.com/office/word/2015/wordml/symex" xmlns:wpg="http://schemas.microsoft.com/office/word/2010/wordprocessingGroup" xmlns:wpi="http://schemas.microsoft.com/office/word/2010/wordprocessingInk" xmlns:wne="http://schemas.microsoft.com/office/word/2006/wordml" xmlns:wps="http://schemas.microsoft.com/office/word/2010/wordprocessingShape" mc:Ignorable="w14 w15 w16se w16cid wp14">
   <w:body>
     <w:p>
       <w:pPr>
@@ -23,11 +23,7 @@
         <w:t xml:space="preserve">A boy is pulling a sled full of snowballs weighing 30 lbs </w:t>
       </w:r>
       <w:r>
-        <w:t>across a snowy flat surface (</w:t>
-      </w:r>
-      <w:proofErr w:type="spellStart"/>
-      <w:r>
-        <w:t>μ</w:t>
+        <w:t>across a snowy flat surface (μ</w:t>
       </w:r>
       <w:r>
         <w:rPr>
@@ -35,13 +31,8 @@
         </w:rPr>
         <w:t>s</w:t>
       </w:r>
-      <w:proofErr w:type="spellEnd"/>
-      <w:r>
-        <w:t xml:space="preserve"> = .3, </w:t>
-      </w:r>
-      <w:proofErr w:type="spellStart"/>
-      <w:r>
-        <w:t>μ</w:t>
+      <w:r>
+        <w:t xml:space="preserve"> = .3, μ</w:t>
       </w:r>
       <w:r>
         <w:rPr>
@@ -49,7 +40,6 @@
         </w:rPr>
         <w:t>k</w:t>
       </w:r>
-      <w:proofErr w:type="spellEnd"/>
       <w:r>
         <w:t>= .1).  Find the force F needed to keep the sled moving at a constant speed.</w:t>
       </w:r>
@@ -63,7 +53,7 @@
           <w:noProof/>
         </w:rPr>
         <w:drawing>
-          <wp:inline distT="0" distB="0" distL="0" distR="0" wp14:anchorId="3651D04C" wp14:editId="7BB0C1AE">
+          <wp:inline distT="0" distB="0" distL="0" distR="0" wp14:anchorId="4DE1693D" wp14:editId="5B8F368E">
             <wp:extent cx="3942272" cy="1481300"/>
             <wp:effectExtent l="0" t="0" r="1270" b="5080"/>
             <wp:docPr id="1" name="Picture 1"/>
@@ -101,11 +91,7 @@
     </w:p>
     <w:p>
       <w:r>
-        <w:t xml:space="preserve">Solution: </w:t>
-      </w:r>
-      <w:proofErr w:type="spellStart"/>
-      <w:r>
-        <w:t>F</w:t>
+        <w:t>Solution: F</w:t>
       </w:r>
       <w:r>
         <w:rPr>
@@ -113,7 +99,6 @@
         </w:rPr>
         <w:t>Pull</w:t>
       </w:r>
-      <w:proofErr w:type="spellEnd"/>
       <w:r>
         <w:t xml:space="preserve"> = 3.28 lbs</w:t>
       </w:r>
@@ -128,11 +113,7 @@
     </w:p>
     <w:p>
       <w:r>
-        <w:t>A wooden box sits on a concrete slope (</w:t>
-      </w:r>
-      <w:proofErr w:type="spellStart"/>
-      <w:r>
-        <w:t>μ</w:t>
+        <w:t>A wooden box sits on a concrete slope (μ</w:t>
       </w:r>
       <w:r>
         <w:rPr>
@@ -140,13 +121,8 @@
         </w:rPr>
         <w:t>s</w:t>
       </w:r>
-      <w:proofErr w:type="spellEnd"/>
-      <w:r>
-        <w:t xml:space="preserve"> = .62, </w:t>
-      </w:r>
-      <w:proofErr w:type="spellStart"/>
-      <w:r>
-        <w:t>μ</w:t>
+      <w:r>
+        <w:t xml:space="preserve"> = .62, μ</w:t>
       </w:r>
       <w:r>
         <w:rPr>
@@ -154,7 +130,6 @@
         </w:rPr>
         <w:t>k</w:t>
       </w:r>
-      <w:proofErr w:type="spellEnd"/>
       <w:r>
         <w:t xml:space="preserve">= .55). </w:t>
       </w:r>
@@ -183,7 +158,7 @@
           <w:noProof/>
         </w:rPr>
         <w:drawing>
-          <wp:inline distT="0" distB="0" distL="0" distR="0" wp14:anchorId="47033AC1" wp14:editId="61F1D268">
+          <wp:inline distT="0" distB="0" distL="0" distR="0" wp14:anchorId="202CC6EC" wp14:editId="70D7FD56">
             <wp:extent cx="4597879" cy="2782535"/>
             <wp:effectExtent l="0" t="0" r="0" b="0"/>
             <wp:docPr id="2" name="Picture 2"/>
@@ -222,11 +197,7 @@
     <w:p/>
     <w:p>
       <w:r>
-        <w:t xml:space="preserve">Solution: </w:t>
-      </w:r>
-      <w:proofErr w:type="spellStart"/>
-      <w:r>
-        <w:t>F</w:t>
+        <w:t>Solution: F</w:t>
       </w:r>
       <w:r>
         <w:rPr>
@@ -234,7 +205,6 @@
         </w:rPr>
         <w:t>Pull</w:t>
       </w:r>
-      <w:proofErr w:type="spellEnd"/>
       <w:r>
         <w:t xml:space="preserve"> = 578.9 N, Box will not slip if released</w:t>
       </w:r>
@@ -244,29 +214,15 @@
     <w:p>
       <w:r>
         <w:lastRenderedPageBreak/>
-        <w:t>Problem 6</w:t>
-      </w:r>
-      <w:r>
-        <w:t>.3</w:t>
-      </w:r>
-    </w:p>
-    <w:p>
-      <w:r>
-        <w:t>The car below weighs a total of 1500 lbs, has the center of mass as shown, and is rear wheel drive (only the rear wheels will create a friction force).  Assuming that the tires are rubber and the surface is concrete (</w:t>
-      </w:r>
-      <w:proofErr w:type="spellStart"/>
-      <w:r>
-        <w:t>μ</w:t>
-      </w:r>
-      <w:r>
-        <w:rPr>
-          <w:vertAlign w:val="subscript"/>
-        </w:rPr>
-        <w:t>s</w:t>
-      </w:r>
-      <w:proofErr w:type="spellEnd"/>
-      <w:r>
-        <w:t xml:space="preserve"> = .9), what is the maximum angle of the hill (Θ) that the car will be able to climb at a constant rate before the wheels start to slip?  What is the maximum angle if the car is front wheel drive?</w:t>
+        <w:t xml:space="preserve">Problem </w:t>
+      </w:r>
+      <w:r>
+        <w:t>6.3</w:t>
+      </w:r>
+    </w:p>
+    <w:p>
+      <w:r>
+        <w:t>A wheelbarrow with a weight of 60 lbs sits on a ten-degree incline with the dimensions shown below. Assume friction exists at the rear support (A) but no friction exists at the wheel (B). What is the minimum coefficient of friction needed between the support and the ground to keep the wheelbarrow from sliding down the hill?</w:t>
       </w:r>
     </w:p>
     <w:p>
@@ -278,10 +234,10 @@
           <w:noProof/>
         </w:rPr>
         <w:drawing>
-          <wp:inline distT="0" distB="0" distL="0" distR="0" wp14:anchorId="1521C6E3" wp14:editId="4BD7A38B">
-            <wp:extent cx="3252159" cy="2298739"/>
-            <wp:effectExtent l="0" t="0" r="5715" b="6350"/>
-            <wp:docPr id="3" name="Picture 3"/>
+          <wp:inline distT="0" distB="0" distL="0" distR="0" wp14:anchorId="1864741B" wp14:editId="60C6E3E2">
+            <wp:extent cx="3315786" cy="2197100"/>
+            <wp:effectExtent l="0" t="0" r="0" b="0"/>
+            <wp:docPr id="6" name="Picture 6" descr="A picture containing small, sitting, table, wooden&#10;&#10;Description automatically generated"/>
             <wp:cNvGraphicFramePr>
               <a:graphicFrameLocks xmlns:a="http://schemas.openxmlformats.org/drawingml/2006/main" noChangeAspect="1"/>
             </wp:cNvGraphicFramePr>
@@ -289,11 +245,17 @@
               <a:graphicData uri="http://schemas.openxmlformats.org/drawingml/2006/picture">
                 <pic:pic xmlns:pic="http://schemas.openxmlformats.org/drawingml/2006/picture">
                   <pic:nvPicPr>
-                    <pic:cNvPr id="0" name=""/>
+                    <pic:cNvPr id="5" name="F5CCD65.tmp"/>
                     <pic:cNvPicPr/>
                   </pic:nvPicPr>
                   <pic:blipFill>
-                    <a:blip r:embed="rId7"/>
+                    <a:blip r:embed="rId7">
+                      <a:extLst>
+                        <a:ext uri="{28A0092B-C50C-407E-A947-70E740481C1C}">
+                          <a14:useLocalDpi xmlns:a14="http://schemas.microsoft.com/office/drawing/2010/main" val="0"/>
+                        </a:ext>
+                      </a:extLst>
+                    </a:blip>
                     <a:stretch>
                       <a:fillRect/>
                     </a:stretch>
@@ -301,7 +263,7 @@
                   <pic:spPr>
                     <a:xfrm>
                       <a:off x="0" y="0"/>
-                      <a:ext cx="3253515" cy="2299698"/>
+                      <a:ext cx="3318906" cy="2199168"/>
                     </a:xfrm>
                     <a:prstGeom prst="rect">
                       <a:avLst/>
@@ -314,71 +276,50 @@
         </w:drawing>
       </w:r>
     </w:p>
+    <w:p/>
     <w:p>
       <w:r>
         <w:t xml:space="preserve">Solution: </w:t>
       </w:r>
-      <w:proofErr w:type="spellStart"/>
-      <w:r>
-        <w:t>θ</w:t>
+      <w:r>
+        <w:rPr>
+          <w:rFonts w:cstheme="minorHAnsi"/>
+        </w:rPr>
+        <w:t>µ</w:t>
       </w:r>
       <w:r>
         <w:rPr>
           <w:vertAlign w:val="subscript"/>
         </w:rPr>
-        <w:t>Max</w:t>
-      </w:r>
-      <w:proofErr w:type="spellEnd"/>
-      <w:r>
-        <w:t xml:space="preserve"> = 22.0</w:t>
-      </w:r>
-      <w:r>
-        <w:rPr>
-          <w:vertAlign w:val="superscript"/>
-        </w:rPr>
-        <w:t>o</w:t>
-      </w:r>
-      <w:r>
-        <w:t xml:space="preserve"> for rear wheel drive, </w:t>
-      </w:r>
-      <w:proofErr w:type="spellStart"/>
-      <w:r>
-        <w:t>θ</w:t>
+        <w:t>s</w:t>
+      </w:r>
+      <w:r>
+        <w:t xml:space="preserve"> = .418</w:t>
+      </w:r>
+    </w:p>
+    <w:p>
+      <w:r>
+        <w:t>Problem 6</w:t>
+      </w:r>
+      <w:r>
+        <w:t>.</w:t>
+      </w:r>
+      <w:r>
+        <w:t>4</w:t>
+      </w:r>
+    </w:p>
+    <w:p>
+      <w:r>
+        <w:t>The car below weighs a total of 1500 lbs, has the center of mass as shown, and is rear wheel drive (only the rear wheels will create a friction force).  Assuming that the tires are rubber and the surface is concrete (μ</w:t>
       </w:r>
       <w:r>
         <w:rPr>
           <w:vertAlign w:val="subscript"/>
         </w:rPr>
-        <w:t>Max</w:t>
-      </w:r>
-      <w:proofErr w:type="spellEnd"/>
-      <w:r>
-        <w:t xml:space="preserve"> = 25.7</w:t>
-      </w:r>
-      <w:r>
-        <w:rPr>
-          <w:vertAlign w:val="superscript"/>
-        </w:rPr>
-        <w:t>o</w:t>
-      </w:r>
-      <w:r>
-        <w:t xml:space="preserve"> for front</w:t>
-      </w:r>
-      <w:r>
-        <w:t xml:space="preserve"> wheel drive,</w:t>
-      </w:r>
-    </w:p>
-    <w:p>
-      <w:r>
-        <w:t>Problem 6</w:t>
-      </w:r>
-      <w:r>
-        <w:t>.4</w:t>
-      </w:r>
-    </w:p>
-    <w:p>
-      <w:r>
-        <w:t>The fridge shown below has a total weight of 120 lbs and a center of mass as shown below. The fridge is pushed as shown until it either starts to slide or tips over. What is the minimum coefficient of friction needed to have the fridge tip before it starts sliding.</w:t>
+        <w:t>s</w:t>
+      </w:r>
+      <w:r>
+        <w:t xml:space="preserve"> = .9), what is the maximum angle of the hill (Θ) that the car will be able to climb at a constant rate before the wheels start to slip?  What is the maximum angle if the car is front wheel drive?</w:t>
       </w:r>
     </w:p>
     <w:p>
@@ -390,10 +331,10 @@
           <w:noProof/>
         </w:rPr>
         <w:drawing>
-          <wp:inline distT="0" distB="0" distL="0" distR="0" wp14:anchorId="2AA9E45D" wp14:editId="52AA8798">
-            <wp:extent cx="2618509" cy="2618509"/>
-            <wp:effectExtent l="0" t="0" r="0" b="0"/>
-            <wp:docPr id="4" name="Picture 4"/>
+          <wp:inline distT="0" distB="0" distL="0" distR="0" wp14:anchorId="291EAF86" wp14:editId="19407515">
+            <wp:extent cx="3252159" cy="2298739"/>
+            <wp:effectExtent l="0" t="0" r="5715" b="6350"/>
+            <wp:docPr id="3" name="Picture 3"/>
             <wp:cNvGraphicFramePr>
               <a:graphicFrameLocks xmlns:a="http://schemas.openxmlformats.org/drawingml/2006/main" noChangeAspect="1"/>
             </wp:cNvGraphicFramePr>
@@ -413,7 +354,7 @@
                   <pic:spPr>
                     <a:xfrm>
                       <a:off x="0" y="0"/>
-                      <a:ext cx="2620887" cy="2620887"/>
+                      <a:ext cx="3253515" cy="2299698"/>
                     </a:xfrm>
                     <a:prstGeom prst="rect">
                       <a:avLst/>
@@ -428,16 +369,43 @@
     </w:p>
     <w:p>
       <w:r>
-        <w:t>Solution: µ</w:t>
+        <w:t>Solution: θ</w:t>
       </w:r>
       <w:r>
         <w:rPr>
           <w:vertAlign w:val="subscript"/>
         </w:rPr>
-        <w:t>s</w:t>
-      </w:r>
-      <w:r>
-        <w:t xml:space="preserve"> = .75 at a minimum</w:t>
+        <w:t>Max</w:t>
+      </w:r>
+      <w:r>
+        <w:t xml:space="preserve"> = 22.0</w:t>
+      </w:r>
+      <w:r>
+        <w:rPr>
+          <w:vertAlign w:val="superscript"/>
+        </w:rPr>
+        <w:t>o</w:t>
+      </w:r>
+      <w:r>
+        <w:t xml:space="preserve"> for rear wheel drive, θ</w:t>
+      </w:r>
+      <w:r>
+        <w:rPr>
+          <w:vertAlign w:val="subscript"/>
+        </w:rPr>
+        <w:t>Max</w:t>
+      </w:r>
+      <w:r>
+        <w:t xml:space="preserve"> = 25.7</w:t>
+      </w:r>
+      <w:r>
+        <w:rPr>
+          <w:vertAlign w:val="superscript"/>
+        </w:rPr>
+        <w:t>o</w:t>
+      </w:r>
+      <w:r>
+        <w:t xml:space="preserve"> for front wheel drive,</w:t>
       </w:r>
     </w:p>
     <w:p>
@@ -446,12 +414,15 @@
         <w:t>Problem 6</w:t>
       </w:r>
       <w:r>
-        <w:t>.5</w:t>
-      </w:r>
-    </w:p>
-    <w:p>
-      <w:r>
-        <w:t xml:space="preserve">The wedge shown below is pressed by a log splitter into a log with a force of 200 lbs.  Assuming the coefficient of friction (both static and kinetic) between the steel wedge and the wood of the log is .3, what is the magnitude of the normal force exerted on either side of the log? </w:t>
+        <w:t>.</w:t>
+      </w:r>
+      <w:r>
+        <w:t>5</w:t>
+      </w:r>
+    </w:p>
+    <w:p>
+      <w:r>
+        <w:t>The fridge shown below has a total weight of 120 lbs and a center of mass as shown below. The fridge is pushed as shown until it either starts to slide or tips over. What is the minimum coefficient of friction needed to have the fridge tip before it starts sliding.</w:t>
       </w:r>
     </w:p>
     <w:p>
@@ -463,10 +434,10 @@
           <w:noProof/>
         </w:rPr>
         <w:drawing>
-          <wp:inline distT="0" distB="0" distL="0" distR="0" wp14:anchorId="561854A5" wp14:editId="7E7414DB">
-            <wp:extent cx="1024868" cy="2001982"/>
-            <wp:effectExtent l="0" t="0" r="4445" b="0"/>
-            <wp:docPr id="5" name="Picture 5"/>
+          <wp:inline distT="0" distB="0" distL="0" distR="0" wp14:anchorId="58D87275" wp14:editId="7DA17176">
+            <wp:extent cx="2374900" cy="2374900"/>
+            <wp:effectExtent l="0" t="0" r="6350" b="6350"/>
+            <wp:docPr id="4" name="Picture 4"/>
             <wp:cNvGraphicFramePr>
               <a:graphicFrameLocks xmlns:a="http://schemas.openxmlformats.org/drawingml/2006/main" noChangeAspect="1"/>
             </wp:cNvGraphicFramePr>
@@ -486,6 +457,211 @@
                   <pic:spPr>
                     <a:xfrm>
                       <a:off x="0" y="0"/>
+                      <a:ext cx="2377423" cy="2377423"/>
+                    </a:xfrm>
+                    <a:prstGeom prst="rect">
+                      <a:avLst/>
+                    </a:prstGeom>
+                  </pic:spPr>
+                </pic:pic>
+              </a:graphicData>
+            </a:graphic>
+          </wp:inline>
+        </w:drawing>
+      </w:r>
+    </w:p>
+    <w:p>
+      <w:r>
+        <w:t>Solution: µ</w:t>
+      </w:r>
+      <w:r>
+        <w:rPr>
+          <w:vertAlign w:val="subscript"/>
+        </w:rPr>
+        <w:t>s</w:t>
+      </w:r>
+      <w:r>
+        <w:t xml:space="preserve"> = .75 at a minimum</w:t>
+      </w:r>
+    </w:p>
+    <w:p>
+      <w:r>
+        <w:t xml:space="preserve">Problem </w:t>
+      </w:r>
+      <w:r>
+        <w:t>6.6</w:t>
+      </w:r>
+    </w:p>
+    <w:p>
+      <w:r>
+        <w:t xml:space="preserve">You have a bookshelf with the dimensions and weight shown </w:t>
+      </w:r>
+      <w:r>
+        <w:t>below</w:t>
+      </w:r>
+      <w:r>
+        <w:t>.</w:t>
+      </w:r>
+      <w:r>
+        <w:t xml:space="preserve"> You are examining the safety of your design.</w:t>
+      </w:r>
+    </w:p>
+    <w:p>
+      <w:pPr>
+        <w:pStyle w:val="ListParagraph"/>
+        <w:numPr>
+          <w:ilvl w:val="0"/>
+          <w:numId w:val="3"/>
+        </w:numPr>
+      </w:pPr>
+      <w:r>
+        <w:t xml:space="preserve">If </w:t>
+      </w:r>
+      <w:r>
+        <w:t>a toddler were to pull as shown</w:t>
+      </w:r>
+      <w:r>
+        <w:t>, what is the pulling force that would tip over the bookshelf? (assume the center of gravity is the center of the bookcase and no slipping</w:t>
+      </w:r>
+      <w:r>
+        <w:t>)</w:t>
+      </w:r>
+    </w:p>
+    <w:p>
+      <w:pPr>
+        <w:pStyle w:val="ListParagraph"/>
+        <w:numPr>
+          <w:ilvl w:val="0"/>
+          <w:numId w:val="3"/>
+        </w:numPr>
+      </w:pPr>
+      <w:r>
+        <w:t>What would the static coefficient of friction need to be to have the shelf slide before it tips over?</w:t>
+      </w:r>
+    </w:p>
+    <w:p>
+      <w:pPr>
+        <w:jc w:val="center"/>
+      </w:pPr>
+      <w:r>
+        <w:rPr>
+          <w:noProof/>
+        </w:rPr>
+        <w:drawing>
+          <wp:inline distT="0" distB="0" distL="0" distR="0" wp14:anchorId="484C2B7F" wp14:editId="2EA43CF1">
+            <wp:extent cx="2882900" cy="2225027"/>
+            <wp:effectExtent l="0" t="0" r="0" b="4445"/>
+            <wp:docPr id="9" name="Picture 9" descr="A picture containing timeline&#10;&#10;Description automatically generated"/>
+            <wp:cNvGraphicFramePr>
+              <a:graphicFrameLocks xmlns:a="http://schemas.openxmlformats.org/drawingml/2006/main" noChangeAspect="1"/>
+            </wp:cNvGraphicFramePr>
+            <a:graphic xmlns:a="http://schemas.openxmlformats.org/drawingml/2006/main">
+              <a:graphicData uri="http://schemas.openxmlformats.org/drawingml/2006/picture">
+                <pic:pic xmlns:pic="http://schemas.openxmlformats.org/drawingml/2006/picture">
+                  <pic:nvPicPr>
+                    <pic:cNvPr id="6" name="F5CC8C1.tmp"/>
+                    <pic:cNvPicPr/>
+                  </pic:nvPicPr>
+                  <pic:blipFill>
+                    <a:blip r:embed="rId10">
+                      <a:extLst>
+                        <a:ext uri="{28A0092B-C50C-407E-A947-70E740481C1C}">
+                          <a14:useLocalDpi xmlns:a14="http://schemas.microsoft.com/office/drawing/2010/main" val="0"/>
+                        </a:ext>
+                      </a:extLst>
+                    </a:blip>
+                    <a:stretch>
+                      <a:fillRect/>
+                    </a:stretch>
+                  </pic:blipFill>
+                  <pic:spPr>
+                    <a:xfrm>
+                      <a:off x="0" y="0"/>
+                      <a:ext cx="2906332" cy="2243112"/>
+                    </a:xfrm>
+                    <a:prstGeom prst="rect">
+                      <a:avLst/>
+                    </a:prstGeom>
+                  </pic:spPr>
+                </pic:pic>
+              </a:graphicData>
+            </a:graphic>
+          </wp:inline>
+        </w:drawing>
+      </w:r>
+    </w:p>
+    <w:p>
+      <w:r>
+        <w:t>Solution: F</w:t>
+      </w:r>
+      <w:r>
+        <w:rPr>
+          <w:vertAlign w:val="subscript"/>
+        </w:rPr>
+        <w:t>pull</w:t>
+      </w:r>
+      <w:r>
+        <w:t xml:space="preserve"> = 34.64 lbs, µ</w:t>
+      </w:r>
+      <w:r>
+        <w:rPr>
+          <w:vertAlign w:val="subscript"/>
+        </w:rPr>
+        <w:t>s</w:t>
+      </w:r>
+      <w:r>
+        <w:t xml:space="preserve"> = .218 at a maximum</w:t>
+      </w:r>
+    </w:p>
+    <w:p>
+      <w:r>
+        <w:lastRenderedPageBreak/>
+        <w:t>Problem 6</w:t>
+      </w:r>
+      <w:r>
+        <w:t>.</w:t>
+      </w:r>
+      <w:r>
+        <w:t>7</w:t>
+      </w:r>
+    </w:p>
+    <w:p>
+      <w:r>
+        <w:t xml:space="preserve">The wedge shown below is pressed by a log splitter into a log with a force of 200 lbs.  Assuming the coefficient of friction (both static and kinetic) between the steel wedge and the wood of the log is .3, what is the magnitude of the normal force exerted on either side of the log? </w:t>
+      </w:r>
+    </w:p>
+    <w:p>
+      <w:pPr>
+        <w:jc w:val="center"/>
+      </w:pPr>
+      <w:r>
+        <w:rPr>
+          <w:noProof/>
+        </w:rPr>
+        <w:drawing>
+          <wp:inline distT="0" distB="0" distL="0" distR="0" wp14:anchorId="12C2A98B" wp14:editId="50EEE807">
+            <wp:extent cx="1024868" cy="2001982"/>
+            <wp:effectExtent l="0" t="0" r="4445" b="0"/>
+            <wp:docPr id="5" name="Picture 5"/>
+            <wp:cNvGraphicFramePr>
+              <a:graphicFrameLocks xmlns:a="http://schemas.openxmlformats.org/drawingml/2006/main" noChangeAspect="1"/>
+            </wp:cNvGraphicFramePr>
+            <a:graphic xmlns:a="http://schemas.openxmlformats.org/drawingml/2006/main">
+              <a:graphicData uri="http://schemas.openxmlformats.org/drawingml/2006/picture">
+                <pic:pic xmlns:pic="http://schemas.openxmlformats.org/drawingml/2006/picture">
+                  <pic:nvPicPr>
+                    <pic:cNvPr id="0" name=""/>
+                    <pic:cNvPicPr/>
+                  </pic:nvPicPr>
+                  <pic:blipFill>
+                    <a:blip r:embed="rId11"/>
+                    <a:stretch>
+                      <a:fillRect/>
+                    </a:stretch>
+                  </pic:blipFill>
+                  <pic:spPr>
+                    <a:xfrm>
+                      <a:off x="0" y="0"/>
                       <a:ext cx="1030272" cy="2012539"/>
                     </a:xfrm>
                     <a:prstGeom prst="rect">
@@ -527,7 +703,10 @@
         <w:t>Problem 6</w:t>
       </w:r>
       <w:r>
-        <w:t>.6</w:t>
+        <w:t>.</w:t>
+      </w:r>
+      <w:r>
+        <w:t>8</w:t>
       </w:r>
     </w:p>
     <w:p>
@@ -568,7 +747,7 @@
           <w:noProof/>
         </w:rPr>
         <w:drawing>
-          <wp:inline distT="0" distB="0" distL="0" distR="0">
+          <wp:inline distT="0" distB="0" distL="0" distR="0" wp14:anchorId="78483DAA" wp14:editId="06729CE5">
             <wp:extent cx="2395130" cy="2687782"/>
             <wp:effectExtent l="0" t="0" r="5715" b="0"/>
             <wp:docPr id="11" name="Picture 11"/>
@@ -583,7 +762,7 @@
                     <pic:cNvPicPr/>
                   </pic:nvPicPr>
                   <pic:blipFill>
-                    <a:blip r:embed="rId10" cstate="print">
+                    <a:blip r:embed="rId12" cstate="print">
                       <a:extLst>
                         <a:ext uri="{28A0092B-C50C-407E-A947-70E740481C1C}">
                           <a14:useLocalDpi xmlns:a14="http://schemas.microsoft.com/office/drawing/2010/main" val="0"/>
@@ -612,11 +791,7 @@
     </w:p>
     <w:p>
       <w:r>
-        <w:t xml:space="preserve">Solution: </w:t>
-      </w:r>
-      <w:proofErr w:type="spellStart"/>
-      <w:r>
-        <w:t>M</w:t>
+        <w:t>Solution: M</w:t>
       </w:r>
       <w:r>
         <w:rPr>
@@ -624,7 +799,6 @@
         </w:rPr>
         <w:t>lift</w:t>
       </w:r>
-      <w:proofErr w:type="spellEnd"/>
       <w:r>
         <w:t xml:space="preserve"> = 58.3 ft lbs, screw is self-locking</w:t>
       </w:r>
@@ -636,7 +810,10 @@
         <w:t>Problem 6</w:t>
       </w:r>
       <w:r>
-        <w:t>.7</w:t>
+        <w:t>.</w:t>
+      </w:r>
+      <w:r>
+        <w:t>9</w:t>
       </w:r>
     </w:p>
     <w:p>
@@ -677,7 +854,7 @@
           <w:noProof/>
         </w:rPr>
         <w:drawing>
-          <wp:inline distT="0" distB="0" distL="0" distR="0" wp14:anchorId="7A409A77" wp14:editId="1B72CB7B">
+          <wp:inline distT="0" distB="0" distL="0" distR="0" wp14:anchorId="75F9B3A9" wp14:editId="076E5CA0">
             <wp:extent cx="1787236" cy="1977271"/>
             <wp:effectExtent l="0" t="0" r="3810" b="4445"/>
             <wp:docPr id="7" name="Picture 7"/>
@@ -692,7 +869,7 @@
                     <pic:cNvPicPr/>
                   </pic:nvPicPr>
                   <pic:blipFill>
-                    <a:blip r:embed="rId11"/>
+                    <a:blip r:embed="rId13"/>
                     <a:stretch>
                       <a:fillRect/>
                     </a:stretch>
@@ -715,11 +892,7 @@
     </w:p>
     <w:p>
       <w:r>
-        <w:t xml:space="preserve">Solution: </w:t>
-      </w:r>
-      <w:proofErr w:type="spellStart"/>
-      <w:r>
-        <w:t>M</w:t>
+        <w:t>Solution: M</w:t>
       </w:r>
       <w:r>
         <w:rPr>
@@ -727,13 +900,8 @@
         </w:rPr>
         <w:t>friction</w:t>
       </w:r>
-      <w:proofErr w:type="spellEnd"/>
-      <w:r>
-        <w:t xml:space="preserve"> = .12 Nm (solid shaft) </w:t>
-      </w:r>
-      <w:proofErr w:type="spellStart"/>
-      <w:r>
-        <w:t>M</w:t>
+      <w:r>
+        <w:t xml:space="preserve"> = .12 Nm (solid shaft) M</w:t>
       </w:r>
       <w:r>
         <w:rPr>
@@ -741,7 +909,6 @@
         </w:rPr>
         <w:t>friction</w:t>
       </w:r>
-      <w:proofErr w:type="spellEnd"/>
       <w:r>
         <w:t xml:space="preserve"> = .159 Nm (hollow shaft)</w:t>
       </w:r>
@@ -751,8 +918,13 @@
         <w:t>Problem 6</w:t>
       </w:r>
       <w:r>
-        <w:t>.8</w:t>
-      </w:r>
+        <w:t>.</w:t>
+      </w:r>
+      <w:r>
+        <w:t>10</w:t>
+      </w:r>
+      <w:bookmarkStart w:id="0" w:name="_GoBack"/>
+      <w:bookmarkEnd w:id="0"/>
     </w:p>
     <w:p>
       <w:r>
@@ -768,7 +940,7 @@
           <w:noProof/>
         </w:rPr>
         <w:drawing>
-          <wp:inline distT="0" distB="0" distL="0" distR="0" wp14:anchorId="1DF4F817" wp14:editId="59DE4BFE">
+          <wp:inline distT="0" distB="0" distL="0" distR="0" wp14:anchorId="2FE40DEA" wp14:editId="5AF68ECA">
             <wp:extent cx="2219325" cy="2814265"/>
             <wp:effectExtent l="0" t="0" r="0" b="5715"/>
             <wp:docPr id="8" name="Picture 8"/>
@@ -783,7 +955,7 @@
                     <pic:cNvPicPr/>
                   </pic:nvPicPr>
                   <pic:blipFill>
-                    <a:blip r:embed="rId12"/>
+                    <a:blip r:embed="rId14"/>
                     <a:stretch>
                       <a:fillRect/>
                     </a:stretch>
@@ -806,11 +978,7 @@
     </w:p>
     <w:p>
       <w:r>
-        <w:t xml:space="preserve">Solution: </w:t>
-      </w:r>
-      <w:proofErr w:type="spellStart"/>
-      <w:r>
-        <w:t>F</w:t>
+        <w:t>Solution: F</w:t>
       </w:r>
       <w:r>
         <w:rPr>
@@ -818,13 +986,8 @@
         </w:rPr>
         <w:t>lift</w:t>
       </w:r>
-      <w:proofErr w:type="spellEnd"/>
-      <w:r>
-        <w:t xml:space="preserve"> = 505.1 lbs, </w:t>
-      </w:r>
-      <w:proofErr w:type="spellStart"/>
-      <w:r>
-        <w:t>F</w:t>
+      <w:r>
+        <w:t xml:space="preserve"> = 505.1 lbs, F</w:t>
       </w:r>
       <w:r>
         <w:rPr>
@@ -832,12 +995,9 @@
         </w:rPr>
         <w:t>stay</w:t>
       </w:r>
-      <w:proofErr w:type="spellEnd"/>
       <w:r>
         <w:t xml:space="preserve"> = 28.5 lbs</w:t>
       </w:r>
-      <w:bookmarkStart w:id="0" w:name="_GoBack"/>
-      <w:bookmarkEnd w:id="0"/>
     </w:p>
     <w:sectPr>
       <w:pgSz w:w="12240" w:h="15840"/>
@@ -850,7 +1010,7 @@
 </file>
 
 <file path=word/numbering.xml><?xml version="1.0" encoding="utf-8"?>
-<w:numbering xmlns:wpc="http://schemas.microsoft.com/office/word/2010/wordprocessingCanvas" xmlns:cx="http://schemas.microsoft.com/office/drawing/2014/chartex" xmlns:cx1="http://schemas.microsoft.com/office/drawing/2015/9/8/chartex" xmlns:mc="http://schemas.openxmlformats.org/markup-compatibility/2006" xmlns:o="urn:schemas-microsoft-com:office:office" xmlns:r="http://schemas.openxmlformats.org/officeDocument/2006/relationships" xmlns:m="http://schemas.openxmlformats.org/officeDocument/2006/math" xmlns:v="urn:schemas-microsoft-com:vml" xmlns:wp14="http://schemas.microsoft.com/office/word/2010/wordprocessingDrawing" xmlns:wp="http://schemas.openxmlformats.org/drawingml/2006/wordprocessingDrawing" xmlns:w10="urn:schemas-microsoft-com:office:word" xmlns:w="http://schemas.openxmlformats.org/wordprocessingml/2006/main" xmlns:w14="http://schemas.microsoft.com/office/word/2010/wordml" xmlns:w15="http://schemas.microsoft.com/office/word/2012/wordml" xmlns:w16se="http://schemas.microsoft.com/office/word/2015/wordml/symex" xmlns:wpg="http://schemas.microsoft.com/office/word/2010/wordprocessingGroup" xmlns:wpi="http://schemas.microsoft.com/office/word/2010/wordprocessingInk" xmlns:wne="http://schemas.microsoft.com/office/word/2006/wordml" xmlns:wps="http://schemas.microsoft.com/office/word/2010/wordprocessingShape" mc:Ignorable="w14 w15 w16se wp14">
+<w:numbering xmlns:wpc="http://schemas.microsoft.com/office/word/2010/wordprocessingCanvas" xmlns:cx="http://schemas.microsoft.com/office/drawing/2014/chartex" xmlns:cx1="http://schemas.microsoft.com/office/drawing/2015/9/8/chartex" xmlns:cx2="http://schemas.microsoft.com/office/drawing/2015/10/21/chartex" xmlns:cx3="http://schemas.microsoft.com/office/drawing/2016/5/9/chartex" xmlns:cx4="http://schemas.microsoft.com/office/drawing/2016/5/10/chartex" xmlns:cx5="http://schemas.microsoft.com/office/drawing/2016/5/11/chartex" xmlns:cx6="http://schemas.microsoft.com/office/drawing/2016/5/12/chartex" xmlns:cx7="http://schemas.microsoft.com/office/drawing/2016/5/13/chartex" xmlns:cx8="http://schemas.microsoft.com/office/drawing/2016/5/14/chartex" xmlns:mc="http://schemas.openxmlformats.org/markup-compatibility/2006" xmlns:aink="http://schemas.microsoft.com/office/drawing/2016/ink" xmlns:am3d="http://schemas.microsoft.com/office/drawing/2017/model3d" xmlns:o="urn:schemas-microsoft-com:office:office" xmlns:r="http://schemas.openxmlformats.org/officeDocument/2006/relationships" xmlns:m="http://schemas.openxmlformats.org/officeDocument/2006/math" xmlns:v="urn:schemas-microsoft-com:vml" xmlns:wp14="http://schemas.microsoft.com/office/word/2010/wordprocessingDrawing" xmlns:wp="http://schemas.openxmlformats.org/drawingml/2006/wordprocessingDrawing" xmlns:w10="urn:schemas-microsoft-com:office:word" xmlns:w="http://schemas.openxmlformats.org/wordprocessingml/2006/main" xmlns:w14="http://schemas.microsoft.com/office/word/2010/wordml" xmlns:w15="http://schemas.microsoft.com/office/word/2012/wordml" xmlns:w16cid="http://schemas.microsoft.com/office/word/2016/wordml/cid" xmlns:w16se="http://schemas.microsoft.com/office/word/2015/wordml/symex" xmlns:wpg="http://schemas.microsoft.com/office/word/2010/wordprocessingGroup" xmlns:wpi="http://schemas.microsoft.com/office/word/2010/wordprocessingInk" xmlns:wne="http://schemas.microsoft.com/office/word/2006/wordml" xmlns:wps="http://schemas.microsoft.com/office/word/2010/wordprocessingShape" mc:Ignorable="w14 w15 w16se w16cid wp14">
   <w:abstractNum w:abstractNumId="0" w15:restartNumberingAfterBreak="0">
     <w:nsid w:val="2A8C06BB"/>
     <w:multiLevelType w:val="hybridMultilevel"/>
@@ -954,6 +1114,119 @@
       </w:pPr>
       <w:rPr>
         <w:rFonts w:asciiTheme="minorHAnsi" w:eastAsiaTheme="minorHAnsi" w:hAnsiTheme="minorHAnsi" w:cstheme="minorBidi"/>
+      </w:rPr>
+    </w:lvl>
+    <w:lvl w:ilvl="1" w:tplc="04090003" w:tentative="1">
+      <w:start w:val="1"/>
+      <w:numFmt w:val="bullet"/>
+      <w:lvlText w:val="o"/>
+      <w:lvlJc w:val="left"/>
+      <w:pPr>
+        <w:ind w:left="1440" w:hanging="360"/>
+      </w:pPr>
+      <w:rPr>
+        <w:rFonts w:ascii="Courier New" w:hAnsi="Courier New" w:cs="Courier New" w:hint="default"/>
+      </w:rPr>
+    </w:lvl>
+    <w:lvl w:ilvl="2" w:tplc="04090005" w:tentative="1">
+      <w:start w:val="1"/>
+      <w:numFmt w:val="bullet"/>
+      <w:lvlText w:val=""/>
+      <w:lvlJc w:val="left"/>
+      <w:pPr>
+        <w:ind w:left="2160" w:hanging="360"/>
+      </w:pPr>
+      <w:rPr>
+        <w:rFonts w:ascii="Wingdings" w:hAnsi="Wingdings" w:hint="default"/>
+      </w:rPr>
+    </w:lvl>
+    <w:lvl w:ilvl="3" w:tplc="04090001" w:tentative="1">
+      <w:start w:val="1"/>
+      <w:numFmt w:val="bullet"/>
+      <w:lvlText w:val=""/>
+      <w:lvlJc w:val="left"/>
+      <w:pPr>
+        <w:ind w:left="2880" w:hanging="360"/>
+      </w:pPr>
+      <w:rPr>
+        <w:rFonts w:ascii="Symbol" w:hAnsi="Symbol" w:hint="default"/>
+      </w:rPr>
+    </w:lvl>
+    <w:lvl w:ilvl="4" w:tplc="04090003" w:tentative="1">
+      <w:start w:val="1"/>
+      <w:numFmt w:val="bullet"/>
+      <w:lvlText w:val="o"/>
+      <w:lvlJc w:val="left"/>
+      <w:pPr>
+        <w:ind w:left="3600" w:hanging="360"/>
+      </w:pPr>
+      <w:rPr>
+        <w:rFonts w:ascii="Courier New" w:hAnsi="Courier New" w:cs="Courier New" w:hint="default"/>
+      </w:rPr>
+    </w:lvl>
+    <w:lvl w:ilvl="5" w:tplc="04090005" w:tentative="1">
+      <w:start w:val="1"/>
+      <w:numFmt w:val="bullet"/>
+      <w:lvlText w:val=""/>
+      <w:lvlJc w:val="left"/>
+      <w:pPr>
+        <w:ind w:left="4320" w:hanging="360"/>
+      </w:pPr>
+      <w:rPr>
+        <w:rFonts w:ascii="Wingdings" w:hAnsi="Wingdings" w:hint="default"/>
+      </w:rPr>
+    </w:lvl>
+    <w:lvl w:ilvl="6" w:tplc="04090001" w:tentative="1">
+      <w:start w:val="1"/>
+      <w:numFmt w:val="bullet"/>
+      <w:lvlText w:val=""/>
+      <w:lvlJc w:val="left"/>
+      <w:pPr>
+        <w:ind w:left="5040" w:hanging="360"/>
+      </w:pPr>
+      <w:rPr>
+        <w:rFonts w:ascii="Symbol" w:hAnsi="Symbol" w:hint="default"/>
+      </w:rPr>
+    </w:lvl>
+    <w:lvl w:ilvl="7" w:tplc="04090003" w:tentative="1">
+      <w:start w:val="1"/>
+      <w:numFmt w:val="bullet"/>
+      <w:lvlText w:val="o"/>
+      <w:lvlJc w:val="left"/>
+      <w:pPr>
+        <w:ind w:left="5760" w:hanging="360"/>
+      </w:pPr>
+      <w:rPr>
+        <w:rFonts w:ascii="Courier New" w:hAnsi="Courier New" w:cs="Courier New" w:hint="default"/>
+      </w:rPr>
+    </w:lvl>
+    <w:lvl w:ilvl="8" w:tplc="04090005" w:tentative="1">
+      <w:start w:val="1"/>
+      <w:numFmt w:val="bullet"/>
+      <w:lvlText w:val=""/>
+      <w:lvlJc w:val="left"/>
+      <w:pPr>
+        <w:ind w:left="6480" w:hanging="360"/>
+      </w:pPr>
+      <w:rPr>
+        <w:rFonts w:ascii="Wingdings" w:hAnsi="Wingdings" w:hint="default"/>
+      </w:rPr>
+    </w:lvl>
+  </w:abstractNum>
+  <w:abstractNum w:abstractNumId="2" w15:restartNumberingAfterBreak="0">
+    <w:nsid w:val="49760B09"/>
+    <w:multiLevelType w:val="hybridMultilevel"/>
+    <w:tmpl w:val="23863596"/>
+    <w:lvl w:ilvl="0" w:tplc="04090001">
+      <w:start w:val="1"/>
+      <w:numFmt w:val="bullet"/>
+      <w:lvlText w:val=""/>
+      <w:lvlJc w:val="left"/>
+      <w:pPr>
+        <w:ind w:left="720" w:hanging="360"/>
+      </w:pPr>
+      <w:rPr>
+        <w:rFonts w:ascii="Symbol" w:hAnsi="Symbol" w:hint="default"/>
       </w:rPr>
     </w:lvl>
     <w:lvl w:ilvl="1" w:tplc="04090003" w:tentative="1">
@@ -1059,11 +1332,14 @@
   <w:num w:numId="2">
     <w:abstractNumId w:val="1"/>
   </w:num>
+  <w:num w:numId="3">
+    <w:abstractNumId w:val="2"/>
+  </w:num>
 </w:numbering>
 </file>
 
 <file path=word/styles.xml><?xml version="1.0" encoding="utf-8"?>
-<w:styles xmlns:mc="http://schemas.openxmlformats.org/markup-compatibility/2006" xmlns:r="http://schemas.openxmlformats.org/officeDocument/2006/relationships" xmlns:w="http://schemas.openxmlformats.org/wordprocessingml/2006/main" xmlns:w14="http://schemas.microsoft.com/office/word/2010/wordml" xmlns:w15="http://schemas.microsoft.com/office/word/2012/wordml" xmlns:w16se="http://schemas.microsoft.com/office/word/2015/wordml/symex" mc:Ignorable="w14 w15 w16se">
+<w:styles xmlns:mc="http://schemas.openxmlformats.org/markup-compatibility/2006" xmlns:r="http://schemas.openxmlformats.org/officeDocument/2006/relationships" xmlns:w="http://schemas.openxmlformats.org/wordprocessingml/2006/main" xmlns:w14="http://schemas.microsoft.com/office/word/2010/wordml" xmlns:w15="http://schemas.microsoft.com/office/word/2012/wordml" xmlns:w16cid="http://schemas.microsoft.com/office/word/2016/wordml/cid" xmlns:w16se="http://schemas.microsoft.com/office/word/2015/wordml/symex" mc:Ignorable="w14 w15 w16se w16cid">
   <w:docDefaults>
     <w:rPrDefault>
       <w:rPr>
@@ -1079,7 +1355,7 @@
       </w:pPr>
     </w:pPrDefault>
   </w:docDefaults>
-  <w:latentStyles w:defLockedState="0" w:defUIPriority="99" w:defSemiHidden="0" w:defUnhideWhenUsed="0" w:defQFormat="0" w:count="371">
+  <w:latentStyles w:defLockedState="0" w:defUIPriority="99" w:defSemiHidden="0" w:defUnhideWhenUsed="0" w:defQFormat="0" w:count="376">
     <w:lsdException w:name="Normal" w:uiPriority="0" w:qFormat="1"/>
     <w:lsdException w:name="heading 1" w:uiPriority="9" w:qFormat="1"/>
     <w:lsdException w:name="heading 2" w:semiHidden="1" w:uiPriority="9" w:unhideWhenUsed="1" w:qFormat="1"/>
@@ -1185,7 +1461,6 @@
     <w:lsdException w:name="HTML Sample" w:semiHidden="1" w:unhideWhenUsed="1"/>
     <w:lsdException w:name="HTML Typewriter" w:semiHidden="1" w:unhideWhenUsed="1"/>
     <w:lsdException w:name="HTML Variable" w:semiHidden="1" w:unhideWhenUsed="1"/>
-    <w:lsdException w:name="Normal Table" w:semiHidden="1" w:unhideWhenUsed="1"/>
     <w:lsdException w:name="annotation subject" w:semiHidden="1" w:unhideWhenUsed="1"/>
     <w:lsdException w:name="No List" w:semiHidden="1" w:unhideWhenUsed="1"/>
     <w:lsdException w:name="Outline List 1" w:semiHidden="1" w:unhideWhenUsed="1"/>
@@ -1228,11 +1503,8 @@
     <w:lsdException w:name="Table Contemporary" w:semiHidden="1" w:unhideWhenUsed="1"/>
     <w:lsdException w:name="Table Elegant" w:semiHidden="1" w:unhideWhenUsed="1"/>
     <w:lsdException w:name="Table Professional" w:semiHidden="1" w:unhideWhenUsed="1"/>
-    <w:lsdException w:name="Table Subtle 1" w:semiHidden="1" w:unhideWhenUsed="1"/>
     <w:lsdException w:name="Table Subtle 2" w:semiHidden="1" w:unhideWhenUsed="1"/>
     <w:lsdException w:name="Table Web 1" w:semiHidden="1" w:unhideWhenUsed="1"/>
-    <w:lsdException w:name="Table Web 2" w:semiHidden="1" w:unhideWhenUsed="1"/>
-    <w:lsdException w:name="Table Web 3" w:semiHidden="1" w:unhideWhenUsed="1"/>
     <w:lsdException w:name="Balloon Text" w:semiHidden="1" w:unhideWhenUsed="1"/>
     <w:lsdException w:name="Table Grid" w:uiPriority="39"/>
     <w:lsdException w:name="Table Theme" w:semiHidden="1" w:unhideWhenUsed="1"/>
@@ -1451,6 +1723,11 @@
     <w:lsdException w:name="List Table 5 Dark Accent 6" w:uiPriority="50"/>
     <w:lsdException w:name="List Table 6 Colorful Accent 6" w:uiPriority="51"/>
     <w:lsdException w:name="List Table 7 Colorful Accent 6" w:uiPriority="52"/>
+    <w:lsdException w:name="Mention" w:semiHidden="1" w:unhideWhenUsed="1"/>
+    <w:lsdException w:name="Smart Hyperlink" w:semiHidden="1" w:unhideWhenUsed="1"/>
+    <w:lsdException w:name="Hashtag" w:semiHidden="1" w:unhideWhenUsed="1"/>
+    <w:lsdException w:name="Unresolved Mention" w:semiHidden="1" w:unhideWhenUsed="1"/>
+    <w:lsdException w:name="Smart Link" w:semiHidden="1" w:unhideWhenUsed="1"/>
   </w:latentStyles>
   <w:style w:type="paragraph" w:default="1" w:styleId="Normal">
     <w:name w:val="Normal"/>

</xml_diff>